<commit_message>
Actualizacion documento proyecto de grado
</commit_message>
<xml_diff>
--- a/SETUL/doc/SETUL - ANTEPROYECTO V4.docx
+++ b/SETUL/doc/SETUL - ANTEPROYECTO V4.docx
@@ -7083,9 +7083,9 @@
           <w:lang w:val="es-CO"/>
         </w:rPr>
       </w:pPr>
-      <w:bookmarkStart w:id="0" w:name="_Toc410627893"/>
-      <w:bookmarkStart w:id="1" w:name="_Toc285535799"/>
-      <w:bookmarkStart w:id="2" w:name="_Toc16518230"/>
+      <w:bookmarkStart w:id="0" w:name="_Toc16518230"/>
+      <w:bookmarkStart w:id="1" w:name="_Toc410627893"/>
+      <w:bookmarkStart w:id="2" w:name="_Toc285535799"/>
       <w:r>
         <w:rPr>
           <w:lang w:val="es-CO"/>
@@ -7093,7 +7093,7 @@
         <w:lastRenderedPageBreak/>
         <w:t>Descripción de la situación</w:t>
       </w:r>
-      <w:bookmarkEnd w:id="2"/>
+      <w:bookmarkEnd w:id="0"/>
     </w:p>
     <w:p>
       <w:pPr>
@@ -7325,6 +7325,7 @@
           <w:id w:val="-496565620"/>
           <w:citation/>
         </w:sdtPr>
+        <w:sdtEndPr/>
         <w:sdtContent>
           <w:r>
             <w:rPr>
@@ -7500,8 +7501,8 @@
         </w:rPr>
         <w:t>Justificación</w:t>
       </w:r>
-      <w:bookmarkEnd w:id="0"/>
       <w:bookmarkEnd w:id="1"/>
+      <w:bookmarkEnd w:id="2"/>
       <w:bookmarkEnd w:id="5"/>
     </w:p>
     <w:p>
@@ -7671,9 +7672,9 @@
           <w:lang w:val="es-CO"/>
         </w:rPr>
       </w:pPr>
-      <w:bookmarkStart w:id="8" w:name="_Toc410627900"/>
-      <w:bookmarkStart w:id="9" w:name="_Toc285535805"/>
-      <w:bookmarkStart w:id="10" w:name="_Toc16518234"/>
+      <w:bookmarkStart w:id="8" w:name="_Toc16518234"/>
+      <w:bookmarkStart w:id="9" w:name="_Toc410627900"/>
+      <w:bookmarkStart w:id="10" w:name="_Toc285535805"/>
       <w:bookmarkEnd w:id="6"/>
       <w:bookmarkEnd w:id="7"/>
       <w:r>
@@ -7682,22 +7683,22 @@
         </w:rPr>
         <w:t>Objetivos</w:t>
       </w:r>
+      <w:bookmarkEnd w:id="8"/>
+      <w:r>
+        <w:rPr>
+          <w:lang w:val="es-CO"/>
+        </w:rPr>
+        <w:t xml:space="preserve"> </w:t>
+      </w:r>
+      <w:r>
+        <w:rPr>
+          <w:lang w:val="es-CO"/>
+        </w:rPr>
+        <w:br/>
+      </w:r>
+      <w:bookmarkStart w:id="11" w:name="_Toc285535806"/>
+      <w:bookmarkEnd w:id="9"/>
       <w:bookmarkEnd w:id="10"/>
-      <w:r>
-        <w:rPr>
-          <w:lang w:val="es-CO"/>
-        </w:rPr>
-        <w:t xml:space="preserve"> </w:t>
-      </w:r>
-      <w:r>
-        <w:rPr>
-          <w:lang w:val="es-CO"/>
-        </w:rPr>
-        <w:br/>
-      </w:r>
-      <w:bookmarkStart w:id="11" w:name="_Toc285535806"/>
-      <w:bookmarkEnd w:id="8"/>
-      <w:bookmarkEnd w:id="9"/>
     </w:p>
     <w:p>
       <w:pPr>
@@ -8038,6 +8039,7 @@
           <w:id w:val="-354891941"/>
           <w:citation/>
         </w:sdtPr>
+        <w:sdtEndPr/>
         <w:sdtContent>
           <w:r>
             <w:rPr>
@@ -8111,6 +8113,7 @@
           <w:id w:val="796951445"/>
           <w:citation/>
         </w:sdtPr>
+        <w:sdtEndPr/>
         <w:sdtContent>
           <w:r>
             <w:rPr>
@@ -8550,6 +8553,7 @@
           <w:id w:val="-1812853381"/>
           <w:citation/>
         </w:sdtPr>
+        <w:sdtEndPr/>
         <w:sdtContent>
           <w:r>
             <w:rPr>
@@ -8733,6 +8737,7 @@
           <w:id w:val="334492227"/>
           <w:citation/>
         </w:sdtPr>
+        <w:sdtEndPr/>
         <w:sdtContent>
           <w:r>
             <w:rPr>
@@ -8874,6 +8879,7 @@
           <w:id w:val="-1617053691"/>
           <w:citation/>
         </w:sdtPr>
+        <w:sdtEndPr/>
         <w:sdtContent>
           <w:r>
             <w:rPr>
@@ -8981,6 +8987,7 @@
           <w:id w:val="1643225905"/>
           <w:citation/>
         </w:sdtPr>
+        <w:sdtEndPr/>
         <w:sdtContent>
           <w:r>
             <w:rPr>
@@ -9084,6 +9091,7 @@
           <w:id w:val="380364332"/>
           <w:citation/>
         </w:sdtPr>
+        <w:sdtEndPr/>
         <w:sdtContent>
           <w:r>
             <w:rPr>
@@ -9232,6 +9240,7 @@
           <w:id w:val="1407266041"/>
           <w:citation/>
         </w:sdtPr>
+        <w:sdtEndPr/>
         <w:sdtContent>
           <w:r>
             <w:rPr>
@@ -9341,6 +9350,7 @@
           <w:id w:val="1521808765"/>
           <w:citation/>
         </w:sdtPr>
+        <w:sdtEndPr/>
         <w:sdtContent>
           <w:r>
             <w:rPr>
@@ -9444,6 +9454,7 @@
           <w:id w:val="-70425014"/>
           <w:citation/>
         </w:sdtPr>
+        <w:sdtEndPr/>
         <w:sdtContent>
           <w:r>
             <w:rPr>
@@ -9547,6 +9558,7 @@
           <w:id w:val="1226267848"/>
           <w:citation/>
         </w:sdtPr>
+        <w:sdtEndPr/>
         <w:sdtContent>
           <w:r>
             <w:rPr>
@@ -9692,6 +9704,7 @@
           <w:id w:val="-484697301"/>
           <w:citation/>
         </w:sdtPr>
+        <w:sdtEndPr/>
         <w:sdtContent>
           <w:r>
             <w:rPr>
@@ -9900,6 +9913,7 @@
           <w:id w:val="-993951632"/>
           <w:citation/>
         </w:sdtPr>
+        <w:sdtEndPr/>
         <w:sdtContent>
           <w:r>
             <w:rPr>
@@ -10004,6 +10018,7 @@
           <w:id w:val="-804384762"/>
           <w:citation/>
         </w:sdtPr>
+        <w:sdtEndPr/>
         <w:sdtContent>
           <w:r>
             <w:rPr>
@@ -10103,6 +10118,7 @@
           <w:id w:val="1983418122"/>
           <w:citation/>
         </w:sdtPr>
+        <w:sdtEndPr/>
         <w:sdtContent>
           <w:r>
             <w:rPr>
@@ -10245,6 +10261,7 @@
           <w:id w:val="472642633"/>
           <w:citation/>
         </w:sdtPr>
+        <w:sdtEndPr/>
         <w:sdtContent>
           <w:r>
             <w:rPr>
@@ -10581,6 +10598,7 @@
           <w:id w:val="-2144263757"/>
           <w:citation/>
         </w:sdtPr>
+        <w:sdtEndPr/>
         <w:sdtContent>
           <w:r>
             <w:rPr>
@@ -10660,6 +10678,7 @@
           <w:id w:val="-305242478"/>
           <w:citation/>
         </w:sdtPr>
+        <w:sdtEndPr/>
         <w:sdtContent>
           <w:r>
             <w:rPr>
@@ -10751,6 +10770,7 @@
           <w:id w:val="-692761947"/>
           <w:citation/>
         </w:sdtPr>
+        <w:sdtEndPr/>
         <w:sdtContent>
           <w:r>
             <w:rPr>
@@ -10838,6 +10858,7 @@
           <w:id w:val="-638653688"/>
           <w:citation/>
         </w:sdtPr>
+        <w:sdtEndPr/>
         <w:sdtContent>
           <w:r>
             <w:rPr>
@@ -10941,6 +10962,7 @@
           <w:id w:val="324556916"/>
           <w:citation/>
         </w:sdtPr>
+        <w:sdtEndPr/>
         <w:sdtContent>
           <w:r>
             <w:rPr>
@@ -11020,6 +11042,7 @@
           <w:id w:val="-624384987"/>
           <w:citation/>
         </w:sdtPr>
+        <w:sdtEndPr/>
         <w:sdtContent>
           <w:r>
             <w:rPr>
@@ -11359,6 +11382,7 @@
           <w:id w:val="939800011"/>
           <w:citation/>
         </w:sdtPr>
+        <w:sdtEndPr/>
         <w:sdtContent>
           <w:r>
             <w:rPr>
@@ -11489,6 +11513,7 @@
           <w:id w:val="-1399128866"/>
           <w:citation/>
         </w:sdtPr>
+        <w:sdtEndPr/>
         <w:sdtContent>
           <w:r>
             <w:rPr>
@@ -11592,6 +11617,7 @@
           <w:id w:val="-1596091912"/>
           <w:citation/>
         </w:sdtPr>
+        <w:sdtEndPr/>
         <w:sdtContent>
           <w:r>
             <w:rPr>
@@ -11696,6 +11722,7 @@
           <w:id w:val="-1134102009"/>
           <w:citation/>
         </w:sdtPr>
+        <w:sdtEndPr/>
         <w:sdtContent>
           <w:r>
             <w:rPr>
@@ -11800,6 +11827,7 @@
           <w:id w:val="-898438819"/>
           <w:citation/>
         </w:sdtPr>
+        <w:sdtEndPr/>
         <w:sdtContent>
           <w:r>
             <w:rPr>
@@ -11893,8 +11921,8 @@
         </w:rPr>
         <w:fldChar w:fldCharType="separate"/>
       </w:r>
-      <w:bookmarkStart w:id="28" w:name="_Toc7445335"/>
-      <w:bookmarkStart w:id="29" w:name="_Toc16518250"/>
+      <w:bookmarkStart w:id="28" w:name="_Toc16518250"/>
+      <w:bookmarkStart w:id="29" w:name="_Toc7445335"/>
       <w:r>
         <w:rPr>
           <w:bCs w:val="0"/>
@@ -11922,10 +11950,10 @@
         </w:rPr>
       </w:pPr>
       <w:bookmarkStart w:id="30" w:name="_Toc7445338"/>
-      <w:bookmarkStart w:id="31" w:name="_Toc447095880"/>
-      <w:bookmarkStart w:id="32" w:name="_Toc456598586"/>
-      <w:bookmarkStart w:id="33" w:name="_Toc456600917"/>
-      <w:bookmarkStart w:id="34" w:name="_Toc16518251"/>
+      <w:bookmarkStart w:id="31" w:name="_Toc16518251"/>
+      <w:bookmarkStart w:id="32" w:name="_Toc447095880"/>
+      <w:bookmarkStart w:id="33" w:name="_Toc456598586"/>
+      <w:bookmarkStart w:id="34" w:name="_Toc456600917"/>
       <w:r>
         <w:rPr>
           <w:bCs w:val="0"/>
@@ -11935,7 +11963,7 @@
         <w:t>Alcance</w:t>
       </w:r>
       <w:bookmarkEnd w:id="30"/>
-      <w:bookmarkEnd w:id="34"/>
+      <w:bookmarkEnd w:id="31"/>
     </w:p>
     <w:p>
       <w:pPr>
@@ -13404,6 +13432,7 @@
           <w:id w:val="-1818177836"/>
           <w:citation/>
         </w:sdtPr>
+        <w:sdtEndPr/>
         <w:sdtContent>
           <w:r>
             <w:rPr>
@@ -13962,6 +13991,7 @@
           <w:id w:val="-1898200528"/>
           <w:citation/>
         </w:sdtPr>
+        <w:sdtEndPr/>
         <w:sdtContent>
           <w:r>
             <w:rPr>
@@ -15695,6 +15725,7 @@
                 <w:id w:val="-1760666329"/>
                 <w:citation/>
               </w:sdtPr>
+              <w:sdtEndPr/>
               <w:sdtContent>
                 <w:r>
                   <w:rPr>
@@ -15805,6 +15836,7 @@
                 <w:id w:val="978885175"/>
                 <w:citation/>
               </w:sdtPr>
+              <w:sdtEndPr/>
               <w:sdtContent>
                 <w:r>
                   <w:rPr>
@@ -15904,6 +15936,7 @@
                 <w:id w:val="1685789729"/>
                 <w:citation/>
               </w:sdtPr>
+              <w:sdtEndPr/>
               <w:sdtContent>
                 <w:r>
                   <w:rPr>
@@ -16002,6 +16035,7 @@
                 <w:id w:val="996846373"/>
                 <w:citation/>
               </w:sdtPr>
+              <w:sdtEndPr/>
               <w:sdtContent>
                 <w:r>
                   <w:rPr>
@@ -22656,9 +22690,9 @@
       <w:bookmarkStart w:id="97" w:name="_Toc513004379"/>
       <w:bookmarkStart w:id="98" w:name="_Toc7445354"/>
       <w:bookmarkStart w:id="99" w:name="_Toc16518264"/>
-      <w:bookmarkEnd w:id="31"/>
       <w:bookmarkEnd w:id="32"/>
       <w:bookmarkEnd w:id="33"/>
+      <w:bookmarkEnd w:id="34"/>
       <w:bookmarkEnd w:id="75"/>
       <w:bookmarkEnd w:id="76"/>
       <w:bookmarkEnd w:id="77"/>
@@ -22763,6 +22797,7 @@
           <w:id w:val="876436297"/>
           <w:citation/>
         </w:sdtPr>
+        <w:sdtEndPr/>
         <w:sdtContent>
           <w:r>
             <w:rPr>
@@ -24887,9 +24922,9 @@
           <w:lang w:val="es-ES"/>
         </w:rPr>
       </w:pPr>
-      <w:bookmarkStart w:id="142" w:name="_Toc436203381"/>
-      <w:bookmarkStart w:id="143" w:name="_Toc447960005"/>
-      <w:bookmarkStart w:id="144" w:name="_Toc452813581"/>
+      <w:bookmarkStart w:id="142" w:name="_Toc447960005"/>
+      <w:bookmarkStart w:id="143" w:name="_Toc452813581"/>
+      <w:bookmarkStart w:id="144" w:name="_Toc436203381"/>
     </w:p>
     <w:p>
       <w:pPr>
@@ -24901,12 +24936,12 @@
           <w:lang w:val="es-CO"/>
         </w:rPr>
       </w:pPr>
-      <w:bookmarkStart w:id="145" w:name="_Toc452813584"/>
-      <w:bookmarkStart w:id="146" w:name="_Toc452813583"/>
-      <w:bookmarkStart w:id="147" w:name="_Toc527319647"/>
-      <w:bookmarkStart w:id="148" w:name="_Toc16518280"/>
+      <w:bookmarkStart w:id="145" w:name="_Toc452813583"/>
+      <w:bookmarkStart w:id="146" w:name="_Toc527319647"/>
+      <w:bookmarkStart w:id="147" w:name="_Toc16518280"/>
+      <w:bookmarkStart w:id="148" w:name="_Toc452813584"/>
+      <w:bookmarkEnd w:id="142"/>
       <w:bookmarkEnd w:id="143"/>
-      <w:bookmarkEnd w:id="144"/>
       <w:r>
         <w:rPr>
           <w:bCs w:val="0"/>
@@ -24925,9 +24960,9 @@
         </w:rPr>
         <w:t>Stakeholders</w:t>
       </w:r>
+      <w:bookmarkEnd w:id="145"/>
       <w:bookmarkEnd w:id="146"/>
       <w:bookmarkEnd w:id="147"/>
-      <w:bookmarkEnd w:id="148"/>
       <w:proofErr w:type="spellEnd"/>
     </w:p>
     <w:p>
@@ -25377,7 +25412,7 @@
           <w:insideV w:val="single" w:sz="4" w:space="0" w:color="9CC2E5"/>
         </w:tblBorders>
         <w:tblLayout w:type="fixed"/>
-        <w:tblLook w:val="00BF" w:firstRow="1" w:lastRow="0" w:firstColumn="1" w:lastColumn="0" w:noHBand="0" w:noVBand="0"/>
+        <w:tblLook w:val="00A0" w:firstRow="1" w:lastRow="0" w:firstColumn="1" w:lastColumn="0" w:noHBand="0" w:noVBand="0"/>
       </w:tblPr>
       <w:tblGrid>
         <w:gridCol w:w="1809"/>
@@ -26277,12 +26312,6 @@
         <w:gridCol w:w="6491"/>
       </w:tblGrid>
       <w:tr>
-        <w:tblPrEx>
-          <w:tblCellMar>
-            <w:top w:w="0" w:type="dxa"/>
-            <w:bottom w:w="0" w:type="dxa"/>
-          </w:tblCellMar>
-        </w:tblPrEx>
         <w:tc>
           <w:tcPr>
             <w:tcW w:w="2347" w:type="dxa"/>
@@ -26326,12 +26355,6 @@
         </w:tc>
       </w:tr>
       <w:tr>
-        <w:tblPrEx>
-          <w:tblCellMar>
-            <w:top w:w="0" w:type="dxa"/>
-            <w:bottom w:w="0" w:type="dxa"/>
-          </w:tblCellMar>
-        </w:tblPrEx>
         <w:tc>
           <w:tcPr>
             <w:tcW w:w="2347" w:type="dxa"/>
@@ -26375,12 +26398,6 @@
         </w:tc>
       </w:tr>
       <w:tr>
-        <w:tblPrEx>
-          <w:tblCellMar>
-            <w:top w:w="0" w:type="dxa"/>
-            <w:bottom w:w="0" w:type="dxa"/>
-          </w:tblCellMar>
-        </w:tblPrEx>
         <w:tc>
           <w:tcPr>
             <w:tcW w:w="2347" w:type="dxa"/>
@@ -26424,12 +26441,6 @@
         </w:tc>
       </w:tr>
       <w:tr>
-        <w:tblPrEx>
-          <w:tblCellMar>
-            <w:top w:w="0" w:type="dxa"/>
-            <w:bottom w:w="0" w:type="dxa"/>
-          </w:tblCellMar>
-        </w:tblPrEx>
         <w:tc>
           <w:tcPr>
             <w:tcW w:w="2347" w:type="dxa"/>
@@ -26473,12 +26484,6 @@
         </w:tc>
       </w:tr>
       <w:tr>
-        <w:tblPrEx>
-          <w:tblCellMar>
-            <w:top w:w="0" w:type="dxa"/>
-            <w:bottom w:w="0" w:type="dxa"/>
-          </w:tblCellMar>
-        </w:tblPrEx>
         <w:tc>
           <w:tcPr>
             <w:tcW w:w="2347" w:type="dxa"/>
@@ -26523,12 +26528,6 @@
         </w:tc>
       </w:tr>
       <w:tr>
-        <w:tblPrEx>
-          <w:tblCellMar>
-            <w:top w:w="0" w:type="dxa"/>
-            <w:bottom w:w="0" w:type="dxa"/>
-          </w:tblCellMar>
-        </w:tblPrEx>
         <w:tc>
           <w:tcPr>
             <w:tcW w:w="2347" w:type="dxa"/>
@@ -26572,12 +26571,6 @@
         </w:tc>
       </w:tr>
       <w:tr>
-        <w:tblPrEx>
-          <w:tblCellMar>
-            <w:top w:w="0" w:type="dxa"/>
-            <w:bottom w:w="0" w:type="dxa"/>
-          </w:tblCellMar>
-        </w:tblPrEx>
         <w:tc>
           <w:tcPr>
             <w:tcW w:w="2347" w:type="dxa"/>
@@ -26715,12 +26708,6 @@
         <w:gridCol w:w="6633"/>
       </w:tblGrid>
       <w:tr>
-        <w:tblPrEx>
-          <w:tblCellMar>
-            <w:top w:w="0" w:type="dxa"/>
-            <w:bottom w:w="0" w:type="dxa"/>
-          </w:tblCellMar>
-        </w:tblPrEx>
         <w:tc>
           <w:tcPr>
             <w:tcW w:w="2205" w:type="dxa"/>
@@ -26737,16 +26724,7 @@
                 <w:b/>
                 <w:lang w:val="es-ES"/>
               </w:rPr>
-              <w:t>Represen</w:t>
-            </w:r>
-            <w:bookmarkStart w:id="175" w:name="_GoBack"/>
-            <w:bookmarkEnd w:id="175"/>
-            <w:r>
-              <w:rPr>
-                <w:b/>
-                <w:lang w:val="es-ES"/>
-              </w:rPr>
-              <w:t>tante</w:t>
+              <w:t>Representante</w:t>
             </w:r>
           </w:p>
         </w:tc>
@@ -26781,12 +26759,6 @@
         </w:tc>
       </w:tr>
       <w:tr>
-        <w:tblPrEx>
-          <w:tblCellMar>
-            <w:top w:w="0" w:type="dxa"/>
-            <w:bottom w:w="0" w:type="dxa"/>
-          </w:tblCellMar>
-        </w:tblPrEx>
         <w:tc>
           <w:tcPr>
             <w:tcW w:w="2205" w:type="dxa"/>
@@ -26830,12 +26802,6 @@
         </w:tc>
       </w:tr>
       <w:tr>
-        <w:tblPrEx>
-          <w:tblCellMar>
-            <w:top w:w="0" w:type="dxa"/>
-            <w:bottom w:w="0" w:type="dxa"/>
-          </w:tblCellMar>
-        </w:tblPrEx>
         <w:tc>
           <w:tcPr>
             <w:tcW w:w="2205" w:type="dxa"/>
@@ -26879,12 +26845,6 @@
         </w:tc>
       </w:tr>
       <w:tr>
-        <w:tblPrEx>
-          <w:tblCellMar>
-            <w:top w:w="0" w:type="dxa"/>
-            <w:bottom w:w="0" w:type="dxa"/>
-          </w:tblCellMar>
-        </w:tblPrEx>
         <w:tc>
           <w:tcPr>
             <w:tcW w:w="2205" w:type="dxa"/>
@@ -26928,12 +26888,6 @@
         </w:tc>
       </w:tr>
       <w:tr>
-        <w:tblPrEx>
-          <w:tblCellMar>
-            <w:top w:w="0" w:type="dxa"/>
-            <w:bottom w:w="0" w:type="dxa"/>
-          </w:tblCellMar>
-        </w:tblPrEx>
         <w:tc>
           <w:tcPr>
             <w:tcW w:w="2205" w:type="dxa"/>
@@ -26977,12 +26931,6 @@
         </w:tc>
       </w:tr>
       <w:tr>
-        <w:tblPrEx>
-          <w:tblCellMar>
-            <w:top w:w="0" w:type="dxa"/>
-            <w:bottom w:w="0" w:type="dxa"/>
-          </w:tblCellMar>
-        </w:tblPrEx>
         <w:tc>
           <w:tcPr>
             <w:tcW w:w="2205" w:type="dxa"/>
@@ -27052,8 +27000,8 @@
           <w:rFonts w:cs="Arial"/>
         </w:rPr>
       </w:pPr>
-      <w:bookmarkStart w:id="176" w:name="_Toc527319654"/>
-      <w:bookmarkStart w:id="177" w:name="_Toc16518285"/>
+      <w:bookmarkStart w:id="175" w:name="_Toc527319654"/>
+      <w:bookmarkStart w:id="176" w:name="_Toc16518285"/>
       <w:r>
         <w:rPr>
           <w:rFonts w:cs="Arial"/>
@@ -27067,8 +27015,8 @@
         </w:rPr>
         <w:t>Sistemas</w:t>
       </w:r>
+      <w:bookmarkEnd w:id="175"/>
       <w:bookmarkEnd w:id="176"/>
-      <w:bookmarkEnd w:id="177"/>
       <w:proofErr w:type="spellEnd"/>
       <w:r>
         <w:rPr>
@@ -27089,12 +27037,6 @@
         <w:gridCol w:w="6066"/>
       </w:tblGrid>
       <w:tr>
-        <w:tblPrEx>
-          <w:tblCellMar>
-            <w:top w:w="0" w:type="dxa"/>
-            <w:bottom w:w="0" w:type="dxa"/>
-          </w:tblCellMar>
-        </w:tblPrEx>
         <w:tc>
           <w:tcPr>
             <w:tcW w:w="2772" w:type="dxa"/>
@@ -27146,12 +27088,6 @@
         </w:tc>
       </w:tr>
       <w:tr>
-        <w:tblPrEx>
-          <w:tblCellMar>
-            <w:top w:w="0" w:type="dxa"/>
-            <w:bottom w:w="0" w:type="dxa"/>
-          </w:tblCellMar>
-        </w:tblPrEx>
         <w:tc>
           <w:tcPr>
             <w:tcW w:w="2772" w:type="dxa"/>
@@ -27195,12 +27131,6 @@
         </w:tc>
       </w:tr>
       <w:tr>
-        <w:tblPrEx>
-          <w:tblCellMar>
-            <w:top w:w="0" w:type="dxa"/>
-            <w:bottom w:w="0" w:type="dxa"/>
-          </w:tblCellMar>
-        </w:tblPrEx>
         <w:tc>
           <w:tcPr>
             <w:tcW w:w="2772" w:type="dxa"/>
@@ -27244,12 +27174,6 @@
         </w:tc>
       </w:tr>
       <w:tr>
-        <w:tblPrEx>
-          <w:tblCellMar>
-            <w:top w:w="0" w:type="dxa"/>
-            <w:bottom w:w="0" w:type="dxa"/>
-          </w:tblCellMar>
-        </w:tblPrEx>
         <w:tc>
           <w:tcPr>
             <w:tcW w:w="2772" w:type="dxa"/>
@@ -27302,12 +27226,6 @@
         </w:tc>
       </w:tr>
       <w:tr>
-        <w:tblPrEx>
-          <w:tblCellMar>
-            <w:top w:w="0" w:type="dxa"/>
-            <w:bottom w:w="0" w:type="dxa"/>
-          </w:tblCellMar>
-        </w:tblPrEx>
         <w:tc>
           <w:tcPr>
             <w:tcW w:w="2772" w:type="dxa"/>
@@ -27351,12 +27269,6 @@
         </w:tc>
       </w:tr>
       <w:tr>
-        <w:tblPrEx>
-          <w:tblCellMar>
-            <w:top w:w="0" w:type="dxa"/>
-            <w:bottom w:w="0" w:type="dxa"/>
-          </w:tblCellMar>
-        </w:tblPrEx>
         <w:tc>
           <w:tcPr>
             <w:tcW w:w="2772" w:type="dxa"/>
@@ -27401,12 +27313,6 @@
         </w:tc>
       </w:tr>
       <w:tr>
-        <w:tblPrEx>
-          <w:tblCellMar>
-            <w:top w:w="0" w:type="dxa"/>
-            <w:bottom w:w="0" w:type="dxa"/>
-          </w:tblCellMar>
-        </w:tblPrEx>
         <w:tc>
           <w:tcPr>
             <w:tcW w:w="2772" w:type="dxa"/>
@@ -27476,8 +27382,8 @@
           <w:rFonts w:cs="Arial"/>
         </w:rPr>
       </w:pPr>
-      <w:bookmarkStart w:id="178" w:name="_Toc527319655"/>
-      <w:bookmarkStart w:id="179" w:name="_Toc16518286"/>
+      <w:bookmarkStart w:id="177" w:name="_Toc527319655"/>
+      <w:bookmarkStart w:id="178" w:name="_Toc16518286"/>
       <w:proofErr w:type="spellStart"/>
       <w:r>
         <w:rPr>
@@ -27485,8 +27391,8 @@
         </w:rPr>
         <w:t>Estudiante</w:t>
       </w:r>
+      <w:bookmarkEnd w:id="177"/>
       <w:bookmarkEnd w:id="178"/>
-      <w:bookmarkEnd w:id="179"/>
       <w:proofErr w:type="spellEnd"/>
       <w:r>
         <w:rPr>
@@ -27507,12 +27413,6 @@
         <w:gridCol w:w="5924"/>
       </w:tblGrid>
       <w:tr>
-        <w:tblPrEx>
-          <w:tblCellMar>
-            <w:top w:w="0" w:type="dxa"/>
-            <w:bottom w:w="0" w:type="dxa"/>
-          </w:tblCellMar>
-        </w:tblPrEx>
         <w:tc>
           <w:tcPr>
             <w:tcW w:w="2914" w:type="dxa"/>
@@ -27564,12 +27464,6 @@
         </w:tc>
       </w:tr>
       <w:tr>
-        <w:tblPrEx>
-          <w:tblCellMar>
-            <w:top w:w="0" w:type="dxa"/>
-            <w:bottom w:w="0" w:type="dxa"/>
-          </w:tblCellMar>
-        </w:tblPrEx>
         <w:tc>
           <w:tcPr>
             <w:tcW w:w="2914" w:type="dxa"/>
@@ -27613,12 +27507,6 @@
         </w:tc>
       </w:tr>
       <w:tr>
-        <w:tblPrEx>
-          <w:tblCellMar>
-            <w:top w:w="0" w:type="dxa"/>
-            <w:bottom w:w="0" w:type="dxa"/>
-          </w:tblCellMar>
-        </w:tblPrEx>
         <w:tc>
           <w:tcPr>
             <w:tcW w:w="2914" w:type="dxa"/>
@@ -27662,12 +27550,6 @@
         </w:tc>
       </w:tr>
       <w:tr>
-        <w:tblPrEx>
-          <w:tblCellMar>
-            <w:top w:w="0" w:type="dxa"/>
-            <w:bottom w:w="0" w:type="dxa"/>
-          </w:tblCellMar>
-        </w:tblPrEx>
         <w:tc>
           <w:tcPr>
             <w:tcW w:w="2914" w:type="dxa"/>
@@ -27711,12 +27593,6 @@
         </w:tc>
       </w:tr>
       <w:tr>
-        <w:tblPrEx>
-          <w:tblCellMar>
-            <w:top w:w="0" w:type="dxa"/>
-            <w:bottom w:w="0" w:type="dxa"/>
-          </w:tblCellMar>
-        </w:tblPrEx>
         <w:tc>
           <w:tcPr>
             <w:tcW w:w="2914" w:type="dxa"/>
@@ -27760,12 +27636,6 @@
         </w:tc>
       </w:tr>
       <w:tr>
-        <w:tblPrEx>
-          <w:tblCellMar>
-            <w:top w:w="0" w:type="dxa"/>
-            <w:bottom w:w="0" w:type="dxa"/>
-          </w:tblCellMar>
-        </w:tblPrEx>
         <w:tc>
           <w:tcPr>
             <w:tcW w:w="2914" w:type="dxa"/>
@@ -27809,12 +27679,6 @@
         </w:tc>
       </w:tr>
       <w:tr>
-        <w:tblPrEx>
-          <w:tblCellMar>
-            <w:top w:w="0" w:type="dxa"/>
-            <w:bottom w:w="0" w:type="dxa"/>
-          </w:tblCellMar>
-        </w:tblPrEx>
         <w:tc>
           <w:tcPr>
             <w:tcW w:w="2914" w:type="dxa"/>
@@ -27884,8 +27748,8 @@
           <w:rFonts w:cs="Arial"/>
         </w:rPr>
       </w:pPr>
-      <w:bookmarkStart w:id="180" w:name="_Toc527319656"/>
-      <w:bookmarkStart w:id="181" w:name="_Toc16518287"/>
+      <w:bookmarkStart w:id="179" w:name="_Toc527319656"/>
+      <w:bookmarkStart w:id="180" w:name="_Toc16518287"/>
       <w:proofErr w:type="spellStart"/>
       <w:r>
         <w:rPr>
@@ -27900,8 +27764,8 @@
         </w:rPr>
         <w:t xml:space="preserve"> Externa</w:t>
       </w:r>
+      <w:bookmarkEnd w:id="179"/>
       <w:bookmarkEnd w:id="180"/>
-      <w:bookmarkEnd w:id="181"/>
       <w:r>
         <w:rPr>
           <w:rFonts w:cs="Arial"/>
@@ -27927,12 +27791,6 @@
         <w:gridCol w:w="5924"/>
       </w:tblGrid>
       <w:tr>
-        <w:tblPrEx>
-          <w:tblCellMar>
-            <w:top w:w="0" w:type="dxa"/>
-            <w:bottom w:w="0" w:type="dxa"/>
-          </w:tblCellMar>
-        </w:tblPrEx>
         <w:tc>
           <w:tcPr>
             <w:tcW w:w="2914" w:type="dxa"/>
@@ -27984,12 +27842,6 @@
         </w:tc>
       </w:tr>
       <w:tr>
-        <w:tblPrEx>
-          <w:tblCellMar>
-            <w:top w:w="0" w:type="dxa"/>
-            <w:bottom w:w="0" w:type="dxa"/>
-          </w:tblCellMar>
-        </w:tblPrEx>
         <w:tc>
           <w:tcPr>
             <w:tcW w:w="2914" w:type="dxa"/>
@@ -28033,12 +27885,6 @@
         </w:tc>
       </w:tr>
       <w:tr>
-        <w:tblPrEx>
-          <w:tblCellMar>
-            <w:top w:w="0" w:type="dxa"/>
-            <w:bottom w:w="0" w:type="dxa"/>
-          </w:tblCellMar>
-        </w:tblPrEx>
         <w:tc>
           <w:tcPr>
             <w:tcW w:w="2914" w:type="dxa"/>
@@ -28082,12 +27928,6 @@
         </w:tc>
       </w:tr>
       <w:tr>
-        <w:tblPrEx>
-          <w:tblCellMar>
-            <w:top w:w="0" w:type="dxa"/>
-            <w:bottom w:w="0" w:type="dxa"/>
-          </w:tblCellMar>
-        </w:tblPrEx>
         <w:tc>
           <w:tcPr>
             <w:tcW w:w="2914" w:type="dxa"/>
@@ -28131,12 +27971,6 @@
         </w:tc>
       </w:tr>
       <w:tr>
-        <w:tblPrEx>
-          <w:tblCellMar>
-            <w:top w:w="0" w:type="dxa"/>
-            <w:bottom w:w="0" w:type="dxa"/>
-          </w:tblCellMar>
-        </w:tblPrEx>
         <w:tc>
           <w:tcPr>
             <w:tcW w:w="2914" w:type="dxa"/>
@@ -28180,12 +28014,6 @@
         </w:tc>
       </w:tr>
       <w:tr>
-        <w:tblPrEx>
-          <w:tblCellMar>
-            <w:top w:w="0" w:type="dxa"/>
-            <w:bottom w:w="0" w:type="dxa"/>
-          </w:tblCellMar>
-        </w:tblPrEx>
         <w:tc>
           <w:tcPr>
             <w:tcW w:w="2914" w:type="dxa"/>
@@ -28229,12 +28057,6 @@
         </w:tc>
       </w:tr>
       <w:tr>
-        <w:tblPrEx>
-          <w:tblCellMar>
-            <w:top w:w="0" w:type="dxa"/>
-            <w:bottom w:w="0" w:type="dxa"/>
-          </w:tblCellMar>
-        </w:tblPrEx>
         <w:tc>
           <w:tcPr>
             <w:tcW w:w="2914" w:type="dxa"/>
@@ -28304,10 +28126,10 @@
           <w:lang w:val="es-CO"/>
         </w:rPr>
       </w:pPr>
-      <w:bookmarkStart w:id="182" w:name="_Toc527319658"/>
-      <w:bookmarkStart w:id="183" w:name="_Toc16518288"/>
-      <w:bookmarkEnd w:id="142"/>
-      <w:bookmarkEnd w:id="145"/>
+      <w:bookmarkStart w:id="181" w:name="_Toc527319658"/>
+      <w:bookmarkStart w:id="182" w:name="_Toc16518288"/>
+      <w:bookmarkEnd w:id="144"/>
+      <w:bookmarkEnd w:id="148"/>
       <w:r>
         <w:rPr>
           <w:bCs w:val="0"/>
@@ -28317,8 +28139,8 @@
         <w:lastRenderedPageBreak/>
         <w:t>Perspectiva del producto</w:t>
       </w:r>
+      <w:bookmarkEnd w:id="181"/>
       <w:bookmarkEnd w:id="182"/>
-      <w:bookmarkEnd w:id="183"/>
       <w:r>
         <w:rPr>
           <w:bCs w:val="0"/>
@@ -28375,8 +28197,8 @@
           <w:lang w:val="es-CO"/>
         </w:rPr>
       </w:pPr>
-      <w:bookmarkStart w:id="184" w:name="_Toc527319659"/>
-      <w:bookmarkStart w:id="185" w:name="_Toc16518289"/>
+      <w:bookmarkStart w:id="183" w:name="_Toc527319659"/>
+      <w:bookmarkStart w:id="184" w:name="_Toc16518289"/>
       <w:r>
         <w:rPr>
           <w:bCs w:val="0"/>
@@ -28385,8 +28207,8 @@
         </w:rPr>
         <w:t>Resumen de características</w:t>
       </w:r>
+      <w:bookmarkEnd w:id="183"/>
       <w:bookmarkEnd w:id="184"/>
-      <w:bookmarkEnd w:id="185"/>
       <w:r>
         <w:rPr>
           <w:bCs w:val="0"/>
@@ -28419,7 +28241,7 @@
           <w:lang w:val="es-ES"/>
         </w:rPr>
       </w:pPr>
-      <w:bookmarkStart w:id="186" w:name="_Toc16518311"/>
+      <w:bookmarkStart w:id="185" w:name="_Toc16518311"/>
       <w:r>
         <w:rPr>
           <w:lang w:val="es-ES"/>
@@ -28463,7 +28285,7 @@
         </w:rPr>
         <w:t xml:space="preserve"> Resumen de características</w:t>
       </w:r>
-      <w:bookmarkEnd w:id="186"/>
+      <w:bookmarkEnd w:id="185"/>
     </w:p>
     <w:tbl>
       <w:tblPr>
@@ -28480,12 +28302,6 @@
         <w:gridCol w:w="4322"/>
       </w:tblGrid>
       <w:tr>
-        <w:tblPrEx>
-          <w:tblCellMar>
-            <w:top w:w="0" w:type="dxa"/>
-            <w:bottom w:w="0" w:type="dxa"/>
-          </w:tblCellMar>
-        </w:tblPrEx>
         <w:trPr>
           <w:jc w:val="center"/>
         </w:trPr>
@@ -28549,12 +28365,6 @@
         </w:tc>
       </w:tr>
       <w:tr>
-        <w:tblPrEx>
-          <w:tblCellMar>
-            <w:top w:w="0" w:type="dxa"/>
-            <w:bottom w:w="0" w:type="dxa"/>
-          </w:tblCellMar>
-        </w:tblPrEx>
         <w:trPr>
           <w:jc w:val="center"/>
         </w:trPr>
@@ -28602,12 +28412,6 @@
         </w:tc>
       </w:tr>
       <w:tr>
-        <w:tblPrEx>
-          <w:tblCellMar>
-            <w:top w:w="0" w:type="dxa"/>
-            <w:bottom w:w="0" w:type="dxa"/>
-          </w:tblCellMar>
-        </w:tblPrEx>
         <w:trPr>
           <w:jc w:val="center"/>
         </w:trPr>
@@ -28649,12 +28453,6 @@
         </w:tc>
       </w:tr>
       <w:tr>
-        <w:tblPrEx>
-          <w:tblCellMar>
-            <w:top w:w="0" w:type="dxa"/>
-            <w:bottom w:w="0" w:type="dxa"/>
-          </w:tblCellMar>
-        </w:tblPrEx>
         <w:trPr>
           <w:jc w:val="center"/>
         </w:trPr>
@@ -28710,12 +28508,6 @@
         </w:tc>
       </w:tr>
       <w:tr>
-        <w:tblPrEx>
-          <w:tblCellMar>
-            <w:top w:w="0" w:type="dxa"/>
-            <w:bottom w:w="0" w:type="dxa"/>
-          </w:tblCellMar>
-        </w:tblPrEx>
         <w:trPr>
           <w:jc w:val="center"/>
         </w:trPr>
@@ -28771,12 +28563,6 @@
         </w:tc>
       </w:tr>
       <w:tr>
-        <w:tblPrEx>
-          <w:tblCellMar>
-            <w:top w:w="0" w:type="dxa"/>
-            <w:bottom w:w="0" w:type="dxa"/>
-          </w:tblCellMar>
-        </w:tblPrEx>
         <w:trPr>
           <w:jc w:val="center"/>
         </w:trPr>
@@ -28829,12 +28615,6 @@
         </w:tc>
       </w:tr>
       <w:tr>
-        <w:tblPrEx>
-          <w:tblCellMar>
-            <w:top w:w="0" w:type="dxa"/>
-            <w:bottom w:w="0" w:type="dxa"/>
-          </w:tblCellMar>
-        </w:tblPrEx>
         <w:trPr>
           <w:jc w:val="center"/>
         </w:trPr>
@@ -28893,12 +28673,6 @@
         </w:tc>
       </w:tr>
       <w:tr>
-        <w:tblPrEx>
-          <w:tblCellMar>
-            <w:top w:w="0" w:type="dxa"/>
-            <w:bottom w:w="0" w:type="dxa"/>
-          </w:tblCellMar>
-        </w:tblPrEx>
         <w:trPr>
           <w:jc w:val="center"/>
         </w:trPr>
@@ -28945,12 +28719,6 @@
         </w:tc>
       </w:tr>
       <w:tr>
-        <w:tblPrEx>
-          <w:tblCellMar>
-            <w:top w:w="0" w:type="dxa"/>
-            <w:bottom w:w="0" w:type="dxa"/>
-          </w:tblCellMar>
-        </w:tblPrEx>
         <w:trPr>
           <w:jc w:val="center"/>
         </w:trPr>
@@ -29021,8 +28789,8 @@
           <w:lang w:val="es-CO"/>
         </w:rPr>
       </w:pPr>
-      <w:bookmarkStart w:id="187" w:name="_Toc527319662"/>
-      <w:bookmarkStart w:id="188" w:name="_Toc16518290"/>
+      <w:bookmarkStart w:id="186" w:name="_Toc527319662"/>
+      <w:bookmarkStart w:id="187" w:name="_Toc16518290"/>
       <w:r>
         <w:rPr>
           <w:bCs w:val="0"/>
@@ -29031,8 +28799,8 @@
         </w:rPr>
         <w:t>Descripción Global del Producto</w:t>
       </w:r>
+      <w:bookmarkEnd w:id="186"/>
       <w:bookmarkEnd w:id="187"/>
-      <w:bookmarkEnd w:id="188"/>
     </w:p>
     <w:p>
       <w:pPr>
@@ -29100,10 +28868,10 @@
           <w:lang w:val="es-CO"/>
         </w:rPr>
       </w:pPr>
-      <w:bookmarkStart w:id="189" w:name="_Toc436203405"/>
-      <w:bookmarkStart w:id="190" w:name="_Toc452813599"/>
-      <w:bookmarkStart w:id="191" w:name="_Toc527319663"/>
-      <w:bookmarkStart w:id="192" w:name="_Toc16518291"/>
+      <w:bookmarkStart w:id="188" w:name="_Toc436203405"/>
+      <w:bookmarkStart w:id="189" w:name="_Toc452813599"/>
+      <w:bookmarkStart w:id="190" w:name="_Toc527319663"/>
+      <w:bookmarkStart w:id="191" w:name="_Toc16518291"/>
       <w:r>
         <w:rPr>
           <w:bCs w:val="0"/>
@@ -29112,10 +28880,10 @@
         </w:rPr>
         <w:t>Restricciones</w:t>
       </w:r>
+      <w:bookmarkEnd w:id="188"/>
       <w:bookmarkEnd w:id="189"/>
       <w:bookmarkEnd w:id="190"/>
       <w:bookmarkEnd w:id="191"/>
-      <w:bookmarkEnd w:id="192"/>
       <w:r>
         <w:rPr>
           <w:bCs w:val="0"/>
@@ -29159,11 +28927,11 @@
           <w:lang w:val="es-CO"/>
         </w:rPr>
       </w:pPr>
-      <w:bookmarkStart w:id="193" w:name="_Toc436203413"/>
-      <w:bookmarkStart w:id="194" w:name="_Toc452813607"/>
-      <w:bookmarkStart w:id="195" w:name="_Toc22650840"/>
-      <w:bookmarkStart w:id="196" w:name="_Toc527319670"/>
-      <w:bookmarkStart w:id="197" w:name="_Toc16518292"/>
+      <w:bookmarkStart w:id="192" w:name="_Toc436203413"/>
+      <w:bookmarkStart w:id="193" w:name="_Toc452813607"/>
+      <w:bookmarkStart w:id="194" w:name="_Toc22650840"/>
+      <w:bookmarkStart w:id="195" w:name="_Toc527319670"/>
+      <w:bookmarkStart w:id="196" w:name="_Toc16518292"/>
       <w:r>
         <w:rPr>
           <w:bCs w:val="0"/>
@@ -29172,11 +28940,11 @@
         </w:rPr>
         <w:t>Requisitos de Documentación</w:t>
       </w:r>
+      <w:bookmarkEnd w:id="192"/>
       <w:bookmarkEnd w:id="193"/>
       <w:bookmarkEnd w:id="194"/>
       <w:bookmarkEnd w:id="195"/>
       <w:bookmarkEnd w:id="196"/>
-      <w:bookmarkEnd w:id="197"/>
     </w:p>
     <w:p>
       <w:pPr>
@@ -29186,11 +28954,11 @@
           <w:lang w:val="es-ES"/>
         </w:rPr>
       </w:pPr>
-      <w:bookmarkStart w:id="198" w:name="_Toc425054415"/>
-      <w:bookmarkStart w:id="199" w:name="_Toc422186508"/>
-      <w:bookmarkStart w:id="200" w:name="_Toc436203414"/>
-      <w:bookmarkStart w:id="201" w:name="_Toc452813608"/>
-      <w:bookmarkStart w:id="202" w:name="_Toc22650841"/>
+      <w:bookmarkStart w:id="197" w:name="_Toc425054415"/>
+      <w:bookmarkStart w:id="198" w:name="_Toc422186508"/>
+      <w:bookmarkStart w:id="199" w:name="_Toc436203414"/>
+      <w:bookmarkStart w:id="200" w:name="_Toc452813608"/>
+      <w:bookmarkStart w:id="201" w:name="_Toc22650841"/>
       <w:r>
         <w:rPr>
           <w:lang w:val="es-ES"/>
@@ -29198,11 +28966,11 @@
         <w:t>[A definir por el cliente]</w:t>
       </w:r>
     </w:p>
+    <w:bookmarkEnd w:id="197"/>
     <w:bookmarkEnd w:id="198"/>
     <w:bookmarkEnd w:id="199"/>
     <w:bookmarkEnd w:id="200"/>
     <w:bookmarkEnd w:id="201"/>
-    <w:bookmarkEnd w:id="202"/>
     <w:p>
       <w:pPr>
         <w:pStyle w:val="Ttulo1"/>
@@ -29217,29 +28985,33 @@
         <w:pStyle w:val="Ttulo1"/>
         <w:rPr>
           <w:bCs w:val="0"/>
-          <w:lang w:val="es-CO"/>
-        </w:rPr>
-      </w:pPr>
-      <w:bookmarkStart w:id="203" w:name="_Toc16518293"/>
+          <w:highlight w:val="yellow"/>
+          <w:lang w:val="es-CO"/>
+        </w:rPr>
+      </w:pPr>
+      <w:bookmarkStart w:id="202" w:name="_Toc16518293"/>
       <w:r>
         <w:rPr>
           <w:bCs w:val="0"/>
+          <w:highlight w:val="yellow"/>
           <w:lang w:val="es-CO"/>
         </w:rPr>
         <w:t>Especificaciones de Casos de Uso</w:t>
       </w:r>
-      <w:bookmarkEnd w:id="203"/>
+      <w:bookmarkEnd w:id="202"/>
     </w:p>
     <w:p>
       <w:pPr>
         <w:spacing w:line="480" w:lineRule="auto"/>
         <w:ind w:left="720" w:firstLine="720"/>
         <w:rPr>
-          <w:lang w:val="es-CO"/>
-        </w:rPr>
-      </w:pPr>
-      <w:r>
-        <w:rPr>
+          <w:highlight w:val="yellow"/>
+          <w:lang w:val="es-CO"/>
+        </w:rPr>
+      </w:pPr>
+      <w:r>
+        <w:rPr>
+          <w:highlight w:val="yellow"/>
           <w:lang w:val="es-CO"/>
         </w:rPr>
         <w:t>Se realiza descripción detallada de los casos que lo requieran, este documento debe incluir: precondiciones, post-condiciones, flujo de eventos, requisitos funcionales y no-funcionales asociados. Cuando los eventos tienen un flujo complejo, se debe realizar diagrama de actividad.</w:t>
@@ -29250,29 +29022,33 @@
         <w:pStyle w:val="Ttulo1"/>
         <w:rPr>
           <w:bCs w:val="0"/>
-          <w:lang w:val="es-CO"/>
-        </w:rPr>
-      </w:pPr>
-      <w:bookmarkStart w:id="204" w:name="_Toc16518294"/>
+          <w:highlight w:val="yellow"/>
+          <w:lang w:val="es-CO"/>
+        </w:rPr>
+      </w:pPr>
+      <w:bookmarkStart w:id="203" w:name="_Toc16518294"/>
       <w:r>
         <w:rPr>
           <w:bCs w:val="0"/>
+          <w:highlight w:val="yellow"/>
           <w:lang w:val="es-CO"/>
         </w:rPr>
         <w:t>Especificaciones Adicionales</w:t>
       </w:r>
-      <w:bookmarkEnd w:id="204"/>
+      <w:bookmarkEnd w:id="203"/>
     </w:p>
     <w:p>
       <w:pPr>
         <w:spacing w:line="480" w:lineRule="auto"/>
         <w:ind w:left="720" w:firstLine="720"/>
         <w:rPr>
-          <w:lang w:val="es-CO"/>
-        </w:rPr>
-      </w:pPr>
-      <w:r>
-        <w:rPr>
+          <w:highlight w:val="yellow"/>
+          <w:lang w:val="es-CO"/>
+        </w:rPr>
+      </w:pPr>
+      <w:r>
+        <w:rPr>
+          <w:highlight w:val="yellow"/>
           <w:lang w:val="es-CO"/>
         </w:rPr>
         <w:t>Se registran los requerimientos y/o requisitos que no se han incluido en los casos de uso y se definen como requerimientos no funcionales.</w:t>
@@ -29283,29 +29059,33 @@
         <w:pStyle w:val="Ttulo1"/>
         <w:rPr>
           <w:bCs w:val="0"/>
-          <w:lang w:val="es-CO"/>
-        </w:rPr>
-      </w:pPr>
-      <w:bookmarkStart w:id="205" w:name="_Toc16518295"/>
+          <w:highlight w:val="yellow"/>
+          <w:lang w:val="es-CO"/>
+        </w:rPr>
+      </w:pPr>
+      <w:bookmarkStart w:id="204" w:name="_Toc16518295"/>
       <w:r>
         <w:rPr>
           <w:bCs w:val="0"/>
+          <w:highlight w:val="yellow"/>
           <w:lang w:val="es-CO"/>
         </w:rPr>
         <w:t>Prototipos de Interfaces de Usuario</w:t>
       </w:r>
-      <w:bookmarkEnd w:id="205"/>
+      <w:bookmarkEnd w:id="204"/>
     </w:p>
     <w:p>
       <w:pPr>
         <w:spacing w:line="480" w:lineRule="auto"/>
         <w:ind w:left="720" w:firstLine="720"/>
         <w:rPr>
-          <w:lang w:val="es-CO"/>
-        </w:rPr>
-      </w:pPr>
-      <w:r>
-        <w:rPr>
+          <w:highlight w:val="yellow"/>
+          <w:lang w:val="es-CO"/>
+        </w:rPr>
+      </w:pPr>
+      <w:r>
+        <w:rPr>
+          <w:highlight w:val="yellow"/>
           <w:lang w:val="es-CO"/>
         </w:rPr>
         <w:t xml:space="preserve">Son los prototipos de interfaces que tendrá el sistema, deben coincidir con los requisitos presentados por los usuarios. </w:t>
@@ -29316,30 +29096,34 @@
         <w:pStyle w:val="Ttulo1"/>
         <w:rPr>
           <w:bCs w:val="0"/>
-          <w:lang w:val="es-CO"/>
-        </w:rPr>
-      </w:pPr>
-      <w:bookmarkStart w:id="206" w:name="_Toc16518296"/>
+          <w:highlight w:val="yellow"/>
+          <w:lang w:val="es-CO"/>
+        </w:rPr>
+      </w:pPr>
+      <w:bookmarkStart w:id="205" w:name="_Toc16518296"/>
       <w:r>
         <w:rPr>
           <w:bCs w:val="0"/>
+          <w:highlight w:val="yellow"/>
           <w:lang w:val="es-CO"/>
         </w:rPr>
         <w:lastRenderedPageBreak/>
         <w:t>Modelo de Análisis y Diseño</w:t>
       </w:r>
-      <w:bookmarkEnd w:id="206"/>
+      <w:bookmarkEnd w:id="205"/>
     </w:p>
     <w:p>
       <w:pPr>
         <w:spacing w:line="480" w:lineRule="auto"/>
         <w:ind w:left="720" w:firstLine="720"/>
         <w:rPr>
-          <w:lang w:val="es-CO"/>
-        </w:rPr>
-      </w:pPr>
-      <w:r>
-        <w:rPr>
+          <w:highlight w:val="yellow"/>
+          <w:lang w:val="es-CO"/>
+        </w:rPr>
+      </w:pPr>
+      <w:r>
+        <w:rPr>
+          <w:highlight w:val="yellow"/>
           <w:lang w:val="es-CO"/>
         </w:rPr>
         <w:t>Este modelo es donde se traduce los requerimientos del sistema a un modelo abstracto para el desarrollo de la aplicación.</w:t>
@@ -29350,21 +29134,24 @@
         <w:pStyle w:val="Ttulo1"/>
         <w:rPr>
           <w:bCs w:val="0"/>
-          <w:lang w:val="es-CO"/>
-        </w:rPr>
-      </w:pPr>
-      <w:bookmarkStart w:id="207" w:name="_Toc16518297"/>
+          <w:highlight w:val="yellow"/>
+          <w:lang w:val="es-CO"/>
+        </w:rPr>
+      </w:pPr>
+      <w:bookmarkStart w:id="206" w:name="_Toc16518297"/>
       <w:r>
         <w:rPr>
           <w:bCs w:val="0"/>
+          <w:highlight w:val="yellow"/>
           <w:lang w:val="es-CO"/>
         </w:rPr>
         <w:t>Modelo de Datos</w:t>
       </w:r>
-      <w:bookmarkEnd w:id="207"/>
+      <w:bookmarkEnd w:id="206"/>
       <w:r>
         <w:rPr>
           <w:bCs w:val="0"/>
+          <w:highlight w:val="yellow"/>
           <w:lang w:val="es-CO"/>
         </w:rPr>
         <w:t xml:space="preserve"> </w:t>
@@ -29375,11 +29162,13 @@
         <w:spacing w:line="480" w:lineRule="auto"/>
         <w:ind w:left="720" w:firstLine="720"/>
         <w:rPr>
-          <w:lang w:val="es-CO"/>
-        </w:rPr>
-      </w:pPr>
-      <w:r>
-        <w:rPr>
+          <w:highlight w:val="yellow"/>
+          <w:lang w:val="es-CO"/>
+        </w:rPr>
+      </w:pPr>
+      <w:r>
+        <w:rPr>
+          <w:highlight w:val="yellow"/>
           <w:lang w:val="es-CO"/>
         </w:rPr>
         <w:t>El sistema es será soportado por un modelo relacional de datos, se realiza a través de diagramas de clases.</w:t>
@@ -29390,29 +29179,33 @@
         <w:pStyle w:val="Ttulo1"/>
         <w:rPr>
           <w:bCs w:val="0"/>
-          <w:lang w:val="es-CO"/>
-        </w:rPr>
-      </w:pPr>
-      <w:bookmarkStart w:id="208" w:name="_Toc16518298"/>
+          <w:highlight w:val="yellow"/>
+          <w:lang w:val="es-CO"/>
+        </w:rPr>
+      </w:pPr>
+      <w:bookmarkStart w:id="207" w:name="_Toc16518298"/>
       <w:r>
         <w:rPr>
           <w:bCs w:val="0"/>
+          <w:highlight w:val="yellow"/>
           <w:lang w:val="es-CO"/>
         </w:rPr>
         <w:t>Modelo de Implementación</w:t>
       </w:r>
-      <w:bookmarkEnd w:id="208"/>
+      <w:bookmarkEnd w:id="207"/>
     </w:p>
     <w:p>
       <w:pPr>
         <w:spacing w:line="480" w:lineRule="auto"/>
         <w:ind w:left="720" w:firstLine="720"/>
         <w:rPr>
-          <w:lang w:val="es-CO"/>
-        </w:rPr>
-      </w:pPr>
-      <w:r>
-        <w:rPr>
+          <w:highlight w:val="yellow"/>
+          <w:lang w:val="es-CO"/>
+        </w:rPr>
+      </w:pPr>
+      <w:r>
+        <w:rPr>
+          <w:highlight w:val="yellow"/>
           <w:lang w:val="es-CO"/>
         </w:rPr>
         <w:t>Este modelo es el conjunto de componentes necesarios para realizar el despliegue de la aplicación.</w:t>
@@ -29423,29 +29216,33 @@
         <w:pStyle w:val="Ttulo1"/>
         <w:rPr>
           <w:bCs w:val="0"/>
-          <w:lang w:val="es-CO"/>
-        </w:rPr>
-      </w:pPr>
-      <w:bookmarkStart w:id="209" w:name="_Toc16518299"/>
+          <w:highlight w:val="yellow"/>
+          <w:lang w:val="es-CO"/>
+        </w:rPr>
+      </w:pPr>
+      <w:bookmarkStart w:id="208" w:name="_Toc16518299"/>
       <w:r>
         <w:rPr>
           <w:bCs w:val="0"/>
+          <w:highlight w:val="yellow"/>
           <w:lang w:val="es-CO"/>
         </w:rPr>
         <w:t>Modelo de Despliegue</w:t>
       </w:r>
-      <w:bookmarkEnd w:id="209"/>
+      <w:bookmarkEnd w:id="208"/>
     </w:p>
     <w:p>
       <w:pPr>
         <w:spacing w:line="480" w:lineRule="auto"/>
         <w:ind w:left="720" w:firstLine="720"/>
         <w:rPr>
-          <w:lang w:val="es-CO"/>
-        </w:rPr>
-      </w:pPr>
-      <w:r>
-        <w:rPr>
+          <w:highlight w:val="yellow"/>
+          <w:lang w:val="es-CO"/>
+        </w:rPr>
+      </w:pPr>
+      <w:r>
+        <w:rPr>
+          <w:highlight w:val="yellow"/>
           <w:lang w:val="es-CO"/>
         </w:rPr>
         <w:t>El modelo muestra la manera en que se realizará el despliegue de los componentes</w:t>
@@ -29453,26 +29250,31 @@
       <w:sdt>
         <w:sdtPr>
           <w:rPr>
+            <w:highlight w:val="yellow"/>
             <w:lang w:val="es-CO"/>
           </w:rPr>
           <w:id w:val="-105272042"/>
           <w:citation/>
         </w:sdtPr>
+        <w:sdtEndPr/>
         <w:sdtContent>
           <w:r>
             <w:rPr>
+              <w:highlight w:val="yellow"/>
               <w:lang w:val="es-CO"/>
             </w:rPr>
             <w:fldChar w:fldCharType="begin"/>
           </w:r>
           <w:r>
             <w:rPr>
+              <w:highlight w:val="yellow"/>
               <w:lang w:val="es-CO"/>
             </w:rPr>
             <w:instrText xml:space="preserve"> CITATION Ser09 \l 3082 </w:instrText>
           </w:r>
           <w:r>
             <w:rPr>
+              <w:highlight w:val="yellow"/>
               <w:lang w:val="es-CO"/>
             </w:rPr>
             <w:fldChar w:fldCharType="separate"/>
@@ -29480,19 +29282,14 @@
           <w:r>
             <w:rPr>
               <w:noProof/>
+              <w:highlight w:val="yellow"/>
               <w:lang w:val="es-CO"/>
             </w:rPr>
-            <w:t xml:space="preserve"> </w:t>
+            <w:t xml:space="preserve"> (Orea, 2009)</w:t>
           </w:r>
           <w:r>
             <w:rPr>
-              <w:noProof/>
-              <w:lang w:val="es-CO"/>
-            </w:rPr>
-            <w:t>(Orea, 2009)</w:t>
-          </w:r>
-          <w:r>
-            <w:rPr>
+              <w:highlight w:val="yellow"/>
               <w:lang w:val="es-CO"/>
             </w:rPr>
             <w:fldChar w:fldCharType="end"/>
@@ -29501,6 +29298,7 @@
       </w:sdt>
       <w:r>
         <w:rPr>
+          <w:highlight w:val="yellow"/>
           <w:lang w:val="es-CO"/>
         </w:rPr>
         <w:t>.</w:t>
@@ -29511,29 +29309,33 @@
         <w:pStyle w:val="Ttulo1"/>
         <w:rPr>
           <w:bCs w:val="0"/>
-          <w:lang w:val="es-CO"/>
-        </w:rPr>
-      </w:pPr>
-      <w:bookmarkStart w:id="210" w:name="_Toc16518300"/>
+          <w:highlight w:val="yellow"/>
+          <w:lang w:val="es-CO"/>
+        </w:rPr>
+      </w:pPr>
+      <w:bookmarkStart w:id="209" w:name="_Toc16518300"/>
       <w:r>
         <w:rPr>
           <w:bCs w:val="0"/>
+          <w:highlight w:val="yellow"/>
           <w:lang w:val="es-CO"/>
         </w:rPr>
         <w:t>Casos de Prueba</w:t>
       </w:r>
-      <w:bookmarkEnd w:id="210"/>
+      <w:bookmarkEnd w:id="209"/>
     </w:p>
     <w:p>
       <w:pPr>
         <w:spacing w:line="480" w:lineRule="auto"/>
         <w:ind w:left="720" w:firstLine="720"/>
         <w:rPr>
-          <w:lang w:val="es-CO"/>
-        </w:rPr>
-      </w:pPr>
-      <w:r>
-        <w:rPr>
+          <w:highlight w:val="yellow"/>
+          <w:lang w:val="es-CO"/>
+        </w:rPr>
+      </w:pPr>
+      <w:r>
+        <w:rPr>
+          <w:highlight w:val="yellow"/>
           <w:lang w:val="es-CO"/>
         </w:rPr>
         <w:t>Es un documento que indica las entradas, condiciones de ejecución y los resultados esperados.</w:t>
@@ -29544,29 +29346,33 @@
         <w:pStyle w:val="Ttulo1"/>
         <w:rPr>
           <w:bCs w:val="0"/>
-          <w:lang w:val="es-CO"/>
-        </w:rPr>
-      </w:pPr>
-      <w:bookmarkStart w:id="211" w:name="_Toc16518301"/>
+          <w:highlight w:val="yellow"/>
+          <w:lang w:val="es-CO"/>
+        </w:rPr>
+      </w:pPr>
+      <w:bookmarkStart w:id="210" w:name="_Toc16518301"/>
       <w:r>
         <w:rPr>
           <w:bCs w:val="0"/>
+          <w:highlight w:val="yellow"/>
           <w:lang w:val="es-CO"/>
         </w:rPr>
         <w:t>Manual de Instalación</w:t>
       </w:r>
-      <w:bookmarkEnd w:id="211"/>
+      <w:bookmarkEnd w:id="210"/>
     </w:p>
     <w:p>
       <w:pPr>
         <w:spacing w:line="480" w:lineRule="auto"/>
         <w:ind w:left="720" w:firstLine="720"/>
         <w:rPr>
-          <w:lang w:val="es-CO"/>
-        </w:rPr>
-      </w:pPr>
-      <w:r>
-        <w:rPr>
+          <w:highlight w:val="yellow"/>
+          <w:lang w:val="es-CO"/>
+        </w:rPr>
+      </w:pPr>
+      <w:r>
+        <w:rPr>
+          <w:highlight w:val="yellow"/>
           <w:lang w:val="es-CO"/>
         </w:rPr>
         <w:t>El documento tiene instrucciones para realizar la instalación del producto.</w:t>
@@ -29577,29 +29383,33 @@
         <w:pStyle w:val="Ttulo1"/>
         <w:rPr>
           <w:bCs w:val="0"/>
-          <w:lang w:val="es-CO"/>
-        </w:rPr>
-      </w:pPr>
-      <w:bookmarkStart w:id="212" w:name="_Toc16518302"/>
+          <w:highlight w:val="yellow"/>
+          <w:lang w:val="es-CO"/>
+        </w:rPr>
+      </w:pPr>
+      <w:bookmarkStart w:id="211" w:name="_Toc16518302"/>
       <w:r>
         <w:rPr>
           <w:bCs w:val="0"/>
+          <w:highlight w:val="yellow"/>
           <w:lang w:val="es-CO"/>
         </w:rPr>
         <w:t>Material de Apoyo al Usuario Final</w:t>
       </w:r>
-      <w:bookmarkEnd w:id="212"/>
+      <w:bookmarkEnd w:id="211"/>
     </w:p>
     <w:p>
       <w:pPr>
         <w:spacing w:line="480" w:lineRule="auto"/>
         <w:ind w:left="720" w:firstLine="720"/>
         <w:rPr>
-          <w:lang w:val="es-CO"/>
-        </w:rPr>
-      </w:pPr>
-      <w:r>
-        <w:rPr>
+          <w:highlight w:val="yellow"/>
+          <w:lang w:val="es-CO"/>
+        </w:rPr>
+      </w:pPr>
+      <w:r>
+        <w:rPr>
+          <w:highlight w:val="yellow"/>
           <w:lang w:val="es-CO"/>
         </w:rPr>
         <w:lastRenderedPageBreak/>
@@ -29611,18 +29421,20 @@
         <w:pStyle w:val="Ttulo1"/>
         <w:rPr>
           <w:bCs w:val="0"/>
-          <w:lang w:val="es-CO"/>
-        </w:rPr>
-      </w:pPr>
-      <w:bookmarkStart w:id="213" w:name="_Toc16518303"/>
+          <w:highlight w:val="yellow"/>
+          <w:lang w:val="es-CO"/>
+        </w:rPr>
+      </w:pPr>
+      <w:bookmarkStart w:id="212" w:name="_Toc16518303"/>
       <w:r>
         <w:rPr>
           <w:bCs w:val="0"/>
+          <w:highlight w:val="yellow"/>
           <w:lang w:val="es-CO"/>
         </w:rPr>
         <w:t>Producto</w:t>
       </w:r>
-      <w:bookmarkEnd w:id="213"/>
+      <w:bookmarkEnd w:id="212"/>
     </w:p>
     <w:p>
       <w:pPr>
@@ -29634,10 +29446,13 @@
       </w:pPr>
       <w:r>
         <w:rPr>
+          <w:highlight w:val="yellow"/>
           <w:lang w:val="es-CO"/>
         </w:rPr>
         <w:t>Se debe almacenar el producto en un CD con el manual de instalación con el fin de facilitar la instalación.</w:t>
       </w:r>
+      <w:bookmarkStart w:id="213" w:name="_GoBack"/>
+      <w:bookmarkEnd w:id="213"/>
     </w:p>
     <w:p>
       <w:pPr>
@@ -29678,6 +29493,7 @@
           <w:docPartUnique/>
         </w:docPartObj>
       </w:sdtPr>
+      <w:sdtEndPr/>
       <w:sdtContent>
         <w:p>
           <w:pPr>
@@ -29702,6 +29518,7 @@
             <w:id w:val="111145805"/>
             <w:bibliography/>
           </w:sdtPr>
+          <w:sdtEndPr/>
           <w:sdtContent>
             <w:p>
               <w:pPr>
@@ -30729,7 +30546,7 @@
         <w:rStyle w:val="Nmerodepgina"/>
         <w:noProof/>
       </w:rPr>
-      <w:t>43</w:t>
+      <w:t>42</w:t>
     </w:r>
     <w:r>
       <w:rPr>
@@ -37660,7 +37477,7 @@
 </file>
 
 <file path=customXml/itemProps2.xml><?xml version="1.0" encoding="utf-8"?>
-<ds:datastoreItem xmlns:ds="http://schemas.openxmlformats.org/officeDocument/2006/customXml" ds:itemID="{CA549668-B0F2-4C3E-8BF4-A2DC151B547D}">
+<ds:datastoreItem xmlns:ds="http://schemas.openxmlformats.org/officeDocument/2006/customXml" ds:itemID="{BF86FD0B-A141-4BD2-BEBD-9188F739AF4D}">
   <ds:schemaRefs>
     <ds:schemaRef ds:uri="http://schemas.openxmlformats.org/officeDocument/2006/bibliography"/>
   </ds:schemaRefs>

</xml_diff>